<commit_message>
Se agrega el boceto inicial (diagrama de clases) del sistema
</commit_message>
<xml_diff>
--- a/Documentacion/desafio_II.docx
+++ b/Documentacion/desafio_II.docx
@@ -1,6 +1,6 @@
 
 <file path=word/document.xml><?xml version="1.0" encoding="utf-8"?>
-<w:document xmlns:wpc="http://schemas.microsoft.com/office/word/2010/wordprocessingCanvas" xmlns:cx="http://schemas.microsoft.com/office/drawing/2014/chartex" xmlns:cx1="http://schemas.microsoft.com/office/drawing/2015/9/8/chartex" xmlns:cx2="http://schemas.microsoft.com/office/drawing/2015/10/21/chartex" xmlns:cx3="http://schemas.microsoft.com/office/drawing/2016/5/9/chartex" xmlns:cx4="http://schemas.microsoft.com/office/drawing/2016/5/10/chartex" xmlns:cx5="http://schemas.microsoft.com/office/drawing/2016/5/11/chartex" xmlns:cx6="http://schemas.microsoft.com/office/drawing/2016/5/12/chartex" xmlns:cx7="http://schemas.microsoft.com/office/drawing/2016/5/13/chartex" xmlns:cx8="http://schemas.microsoft.com/office/drawing/2016/5/14/chartex" xmlns:mc="http://schemas.openxmlformats.org/markup-compatibility/2006" xmlns:aink="http://schemas.microsoft.com/office/drawing/2016/ink" xmlns:am3d="http://schemas.microsoft.com/office/drawing/2017/model3d" xmlns:o="urn:schemas-microsoft-com:office:office" xmlns:r="http://schemas.openxmlformats.org/officeDocument/2006/relationships" xmlns:m="http://schemas.openxmlformats.org/officeDocument/2006/math" xmlns:v="urn:schemas-microsoft-com:vml" xmlns:wp14="http://schemas.microsoft.com/office/word/2010/wordprocessingDrawing" xmlns:wp="http://schemas.openxmlformats.org/drawingml/2006/wordprocessingDrawing" xmlns:w10="urn:schemas-microsoft-com:office:word" xmlns:w="http://schemas.openxmlformats.org/wordprocessingml/2006/main" xmlns:w14="http://schemas.microsoft.com/office/word/2010/wordml" xmlns:w15="http://schemas.microsoft.com/office/word/2012/wordml" xmlns:w16cex="http://schemas.microsoft.com/office/word/2018/wordml/cex" xmlns:w16cid="http://schemas.microsoft.com/office/word/2016/wordml/cid" xmlns:w16="http://schemas.microsoft.com/office/word/2018/wordml" xmlns:w16sdtdh="http://schemas.microsoft.com/office/word/2020/wordml/sdtdatahash" xmlns:w16se="http://schemas.microsoft.com/office/word/2015/wordml/symex" xmlns:wpg="http://schemas.microsoft.com/office/word/2010/wordprocessingGroup" xmlns:wpi="http://schemas.microsoft.com/office/word/2010/wordprocessingInk" xmlns:wne="http://schemas.microsoft.com/office/word/2006/wordml" xmlns:wps="http://schemas.microsoft.com/office/word/2010/wordprocessingShape" mc:Ignorable="w14 w15 w16se w16cid w16 w16cex w16sdtdh wp14">
+<w:document xmlns:wpc="http://schemas.microsoft.com/office/word/2010/wordprocessingCanvas" xmlns:cx="http://schemas.microsoft.com/office/drawing/2014/chartex" xmlns:cx1="http://schemas.microsoft.com/office/drawing/2015/9/8/chartex" xmlns:cx2="http://schemas.microsoft.com/office/drawing/2015/10/21/chartex" xmlns:cx3="http://schemas.microsoft.com/office/drawing/2016/5/9/chartex" xmlns:cx4="http://schemas.microsoft.com/office/drawing/2016/5/10/chartex" xmlns:cx5="http://schemas.microsoft.com/office/drawing/2016/5/11/chartex" xmlns:cx6="http://schemas.microsoft.com/office/drawing/2016/5/12/chartex" xmlns:cx7="http://schemas.microsoft.com/office/drawing/2016/5/13/chartex" xmlns:cx8="http://schemas.microsoft.com/office/drawing/2016/5/14/chartex" xmlns:mc="http://schemas.openxmlformats.org/markup-compatibility/2006" xmlns:aink="http://schemas.microsoft.com/office/drawing/2016/ink" xmlns:am3d="http://schemas.microsoft.com/office/drawing/2017/model3d" xmlns:o="urn:schemas-microsoft-com:office:office" xmlns:oel="http://schemas.microsoft.com/office/2019/extlst" xmlns:r="http://schemas.openxmlformats.org/officeDocument/2006/relationships" xmlns:m="http://schemas.openxmlformats.org/officeDocument/2006/math" xmlns:v="urn:schemas-microsoft-com:vml" xmlns:wp14="http://schemas.microsoft.com/office/word/2010/wordprocessingDrawing" xmlns:wp="http://schemas.openxmlformats.org/drawingml/2006/wordprocessingDrawing" xmlns:w10="urn:schemas-microsoft-com:office:word" xmlns:w="http://schemas.openxmlformats.org/wordprocessingml/2006/main" xmlns:w14="http://schemas.microsoft.com/office/word/2010/wordml" xmlns:w15="http://schemas.microsoft.com/office/word/2012/wordml" xmlns:w16cex="http://schemas.microsoft.com/office/word/2018/wordml/cex" xmlns:w16cid="http://schemas.microsoft.com/office/word/2016/wordml/cid" xmlns:w16="http://schemas.microsoft.com/office/word/2018/wordml" xmlns:w16du="http://schemas.microsoft.com/office/word/2023/wordml/word16du" xmlns:w16sdtdh="http://schemas.microsoft.com/office/word/2020/wordml/sdtdatahash" xmlns:w16se="http://schemas.microsoft.com/office/word/2015/wordml/symex" xmlns:wpg="http://schemas.microsoft.com/office/word/2010/wordprocessingGroup" xmlns:wpi="http://schemas.microsoft.com/office/word/2010/wordprocessingInk" xmlns:wne="http://schemas.microsoft.com/office/word/2006/wordml" xmlns:wps="http://schemas.microsoft.com/office/word/2010/wordprocessingShape" mc:Ignorable="w14 w15 w16se w16cid w16 w16cex w16sdtdh w16du wp14">
   <w:body>
     <w:p>
       <w:pPr>
@@ -49,7 +49,23 @@
           <w:rFonts w:cstheme="minorHAnsi"/>
           <w:lang w:val="es-ES"/>
         </w:rPr>
-        <w:t xml:space="preserve">La empresa TerMax nos solicita crear un sistema de comercialización de combustible </w:t>
+        <w:t xml:space="preserve">La empresa </w:t>
+      </w:r>
+      <w:proofErr w:type="spellStart"/>
+      <w:r>
+        <w:rPr>
+          <w:rFonts w:cstheme="minorHAnsi"/>
+          <w:lang w:val="es-ES"/>
+        </w:rPr>
+        <w:t>TerMax</w:t>
+      </w:r>
+      <w:proofErr w:type="spellEnd"/>
+      <w:r>
+        <w:rPr>
+          <w:rFonts w:cstheme="minorHAnsi"/>
+          <w:lang w:val="es-ES"/>
+        </w:rPr>
+        <w:t xml:space="preserve"> nos solicita crear un sistema de comercialización de combustible </w:t>
       </w:r>
       <w:r>
         <w:rPr>
@@ -174,9 +190,11 @@
       <w:r>
         <w:t xml:space="preserve">(Regular, Premium y </w:t>
       </w:r>
+      <w:proofErr w:type="spellStart"/>
       <w:r>
         <w:t>EcoExtra</w:t>
       </w:r>
+      <w:proofErr w:type="spellEnd"/>
       <w:r>
         <w:t>)</w:t>
       </w:r>
@@ -206,49 +224,7 @@
           <w:rFonts w:cstheme="minorHAnsi"/>
           <w:lang w:val="es-ES"/>
         </w:rPr>
-        <w:t>que pueden ser distribuidos</w:t>
-      </w:r>
-      <w:r>
-        <w:rPr>
-          <w:rFonts w:cstheme="minorHAnsi"/>
-          <w:lang w:val="es-ES"/>
-        </w:rPr>
-        <w:t xml:space="preserve"> por un numero de </w:t>
-      </w:r>
-      <w:r>
-        <w:rPr>
-          <w:rFonts w:cstheme="minorHAnsi"/>
-          <w:lang w:val="es-ES"/>
-        </w:rPr>
-        <w:t xml:space="preserve">surtidoras </w:t>
-      </w:r>
-      <w:r>
-        <w:rPr>
-          <w:rFonts w:cstheme="minorHAnsi"/>
-          <w:lang w:val="es-ES"/>
-        </w:rPr>
-        <w:t>entre</w:t>
-      </w:r>
-      <w:r>
-        <w:rPr>
-          <w:rFonts w:cstheme="minorHAnsi"/>
-          <w:lang w:val="es-ES"/>
-        </w:rPr>
-        <w:t xml:space="preserve"> 2 </w:t>
-      </w:r>
-      <w:r>
-        <w:rPr>
-          <w:rFonts w:cstheme="minorHAnsi"/>
-          <w:lang w:val="es-ES"/>
-        </w:rPr>
-        <w:t>y</w:t>
-      </w:r>
-      <w:r>
-        <w:rPr>
-          <w:rFonts w:cstheme="minorHAnsi"/>
-          <w:lang w:val="es-ES"/>
-        </w:rPr>
-        <w:t xml:space="preserve"> 12</w:t>
+        <w:t>que pueden ser distribuidos por un numero de surtidoras entre 2 y 12</w:t>
       </w:r>
       <w:r>
         <w:rPr>
@@ -302,7 +278,23 @@
         <w:t xml:space="preserve"> </w:t>
       </w:r>
       <w:r>
-        <w:t>(Efectivo, TDebito, TCrédito)</w:t>
+        <w:t xml:space="preserve">(Efectivo, </w:t>
+      </w:r>
+      <w:proofErr w:type="spellStart"/>
+      <w:r>
+        <w:t>TDebito</w:t>
+      </w:r>
+      <w:proofErr w:type="spellEnd"/>
+      <w:r>
+        <w:t xml:space="preserve">, </w:t>
+      </w:r>
+      <w:proofErr w:type="spellStart"/>
+      <w:r>
+        <w:t>TCrédito</w:t>
+      </w:r>
+      <w:proofErr w:type="spellEnd"/>
+      <w:r>
+        <w:t>)</w:t>
       </w:r>
       <w:r>
         <w:t xml:space="preserve"> además cada vez que se vende combustible se debe actualizar la disponibilidad del mismo en el tanque de almacenamiento y en caso de tener menos combustible del requerido por el cliente se vende la cantidad disponible y se cobra dicha cantidad. </w:t>
@@ -435,8 +427,13 @@
       </w:r>
     </w:p>
     <w:p>
-      <w:r>
-        <w:t>e.- Simular una venta de combustible.</w:t>
+      <w:proofErr w:type="spellStart"/>
+      <w:r>
+        <w:t>e</w:t>
+      </w:r>
+      <w:proofErr w:type="spellEnd"/>
+      <w:r>
+        <w:t>.- Simular una venta de combustible.</w:t>
       </w:r>
     </w:p>
     <w:p>
@@ -445,17 +442,80 @@
       </w:r>
     </w:p>
     <w:p>
+      <w:r>
+        <w:t>100 y 200 litros para cada una de las categorías.</w:t>
+      </w:r>
+    </w:p>
+    <w:p>
       <w:pPr>
         <w:rPr>
-          <w:lang w:val="es-ES"/>
+          <w:b/>
+          <w:bCs/>
         </w:rPr>
       </w:pPr>
       <w:r>
-        <w:t>100 y 200 litros para cada una de las categorías</w:t>
-      </w:r>
-      <w:r>
-        <w:t>.</w:t>
-      </w:r>
+        <w:rPr>
+          <w:b/>
+          <w:bCs/>
+        </w:rPr>
+        <w:lastRenderedPageBreak/>
+        <w:t>Diagrama de clases:</w:t>
+      </w:r>
+    </w:p>
+    <w:p>
+      <w:r>
+        <w:rPr>
+          <w:noProof/>
+        </w:rPr>
+        <w:drawing>
+          <wp:inline distT="0" distB="0" distL="0" distR="0" wp14:anchorId="5F23D979" wp14:editId="7962CB66">
+            <wp:extent cx="5612130" cy="6031230"/>
+            <wp:effectExtent l="0" t="0" r="7620" b="7620"/>
+            <wp:docPr id="895250996" name="Imagen 1" descr="Diagrama"/>
+            <wp:cNvGraphicFramePr>
+              <a:graphicFrameLocks xmlns:a="http://schemas.openxmlformats.org/drawingml/2006/main" noChangeAspect="1"/>
+            </wp:cNvGraphicFramePr>
+            <a:graphic xmlns:a="http://schemas.openxmlformats.org/drawingml/2006/main">
+              <a:graphicData uri="http://schemas.openxmlformats.org/drawingml/2006/picture">
+                <pic:pic xmlns:pic="http://schemas.openxmlformats.org/drawingml/2006/picture">
+                  <pic:nvPicPr>
+                    <pic:cNvPr id="895250996" name="Imagen 1" descr="Diagrama"/>
+                    <pic:cNvPicPr/>
+                  </pic:nvPicPr>
+                  <pic:blipFill>
+                    <a:blip r:embed="rId4">
+                      <a:extLst>
+                        <a:ext uri="{28A0092B-C50C-407E-A947-70E740481C1C}">
+                          <a14:useLocalDpi xmlns:a14="http://schemas.microsoft.com/office/drawing/2010/main" val="0"/>
+                        </a:ext>
+                      </a:extLst>
+                    </a:blip>
+                    <a:stretch>
+                      <a:fillRect/>
+                    </a:stretch>
+                  </pic:blipFill>
+                  <pic:spPr>
+                    <a:xfrm>
+                      <a:off x="0" y="0"/>
+                      <a:ext cx="5612130" cy="6031230"/>
+                    </a:xfrm>
+                    <a:prstGeom prst="rect">
+                      <a:avLst/>
+                    </a:prstGeom>
+                  </pic:spPr>
+                </pic:pic>
+              </a:graphicData>
+            </a:graphic>
+          </wp:inline>
+        </w:drawing>
+      </w:r>
+    </w:p>
+    <w:p>
+      <w:pPr>
+        <w:rPr>
+          <w:lang w:val="es-ES"/>
+        </w:rPr>
+      </w:pPr>
     </w:p>
     <w:sectPr>
       <w:pgSz w:w="12240" w:h="15840"/>
@@ -468,7 +528,7 @@
 </file>
 
 <file path=word/styles.xml><?xml version="1.0" encoding="utf-8"?>
-<w:styles xmlns:mc="http://schemas.openxmlformats.org/markup-compatibility/2006" xmlns:r="http://schemas.openxmlformats.org/officeDocument/2006/relationships" xmlns:w="http://schemas.openxmlformats.org/wordprocessingml/2006/main" xmlns:w14="http://schemas.microsoft.com/office/word/2010/wordml" xmlns:w15="http://schemas.microsoft.com/office/word/2012/wordml" xmlns:w16cex="http://schemas.microsoft.com/office/word/2018/wordml/cex" xmlns:w16cid="http://schemas.microsoft.com/office/word/2016/wordml/cid" xmlns:w16="http://schemas.microsoft.com/office/word/2018/wordml" xmlns:w16sdtdh="http://schemas.microsoft.com/office/word/2020/wordml/sdtdatahash" xmlns:w16se="http://schemas.microsoft.com/office/word/2015/wordml/symex" mc:Ignorable="w14 w15 w16se w16cid w16 w16cex w16sdtdh">
+<w:styles xmlns:mc="http://schemas.openxmlformats.org/markup-compatibility/2006" xmlns:r="http://schemas.openxmlformats.org/officeDocument/2006/relationships" xmlns:w="http://schemas.openxmlformats.org/wordprocessingml/2006/main" xmlns:w14="http://schemas.microsoft.com/office/word/2010/wordml" xmlns:w15="http://schemas.microsoft.com/office/word/2012/wordml" xmlns:w16cex="http://schemas.microsoft.com/office/word/2018/wordml/cex" xmlns:w16cid="http://schemas.microsoft.com/office/word/2016/wordml/cid" xmlns:w16="http://schemas.microsoft.com/office/word/2018/wordml" xmlns:w16du="http://schemas.microsoft.com/office/word/2023/wordml/word16du" xmlns:w16sdtdh="http://schemas.microsoft.com/office/word/2020/wordml/sdtdatahash" xmlns:w16se="http://schemas.microsoft.com/office/word/2015/wordml/symex" mc:Ignorable="w14 w15 w16se w16cid w16 w16cex w16sdtdh w16du">
   <w:docDefaults>
     <w:rPrDefault>
       <w:rPr>

</xml_diff>

<commit_message>
diagrama de clases + informe del analisis
</commit_message>
<xml_diff>
--- a/Documentacion/desafio_II.docx
+++ b/Documentacion/desafio_II.docx
@@ -1,6 +1,6 @@
 
 <file path=word/document.xml><?xml version="1.0" encoding="utf-8"?>
-<w:document xmlns:wpc="http://schemas.microsoft.com/office/word/2010/wordprocessingCanvas" xmlns:cx="http://schemas.microsoft.com/office/drawing/2014/chartex" xmlns:cx1="http://schemas.microsoft.com/office/drawing/2015/9/8/chartex" xmlns:cx2="http://schemas.microsoft.com/office/drawing/2015/10/21/chartex" xmlns:cx3="http://schemas.microsoft.com/office/drawing/2016/5/9/chartex" xmlns:cx4="http://schemas.microsoft.com/office/drawing/2016/5/10/chartex" xmlns:cx5="http://schemas.microsoft.com/office/drawing/2016/5/11/chartex" xmlns:cx6="http://schemas.microsoft.com/office/drawing/2016/5/12/chartex" xmlns:cx7="http://schemas.microsoft.com/office/drawing/2016/5/13/chartex" xmlns:cx8="http://schemas.microsoft.com/office/drawing/2016/5/14/chartex" xmlns:mc="http://schemas.openxmlformats.org/markup-compatibility/2006" xmlns:aink="http://schemas.microsoft.com/office/drawing/2016/ink" xmlns:am3d="http://schemas.microsoft.com/office/drawing/2017/model3d" xmlns:o="urn:schemas-microsoft-com:office:office" xmlns:oel="http://schemas.microsoft.com/office/2019/extlst" xmlns:r="http://schemas.openxmlformats.org/officeDocument/2006/relationships" xmlns:m="http://schemas.openxmlformats.org/officeDocument/2006/math" xmlns:v="urn:schemas-microsoft-com:vml" xmlns:wp14="http://schemas.microsoft.com/office/word/2010/wordprocessingDrawing" xmlns:wp="http://schemas.openxmlformats.org/drawingml/2006/wordprocessingDrawing" xmlns:w10="urn:schemas-microsoft-com:office:word" xmlns:w="http://schemas.openxmlformats.org/wordprocessingml/2006/main" xmlns:w14="http://schemas.microsoft.com/office/word/2010/wordml" xmlns:w15="http://schemas.microsoft.com/office/word/2012/wordml" xmlns:w16cex="http://schemas.microsoft.com/office/word/2018/wordml/cex" xmlns:w16cid="http://schemas.microsoft.com/office/word/2016/wordml/cid" xmlns:w16="http://schemas.microsoft.com/office/word/2018/wordml" xmlns:w16du="http://schemas.microsoft.com/office/word/2023/wordml/word16du" xmlns:w16sdtdh="http://schemas.microsoft.com/office/word/2020/wordml/sdtdatahash" xmlns:w16se="http://schemas.microsoft.com/office/word/2015/wordml/symex" xmlns:wpg="http://schemas.microsoft.com/office/word/2010/wordprocessingGroup" xmlns:wpi="http://schemas.microsoft.com/office/word/2010/wordprocessingInk" xmlns:wne="http://schemas.microsoft.com/office/word/2006/wordml" xmlns:wps="http://schemas.microsoft.com/office/word/2010/wordprocessingShape" mc:Ignorable="w14 w15 w16se w16cid w16 w16cex w16sdtdh w16du wp14">
+<w:document xmlns:wpc="http://schemas.microsoft.com/office/word/2010/wordprocessingCanvas" xmlns:cx="http://schemas.microsoft.com/office/drawing/2014/chartex" xmlns:cx1="http://schemas.microsoft.com/office/drawing/2015/9/8/chartex" xmlns:cx2="http://schemas.microsoft.com/office/drawing/2015/10/21/chartex" xmlns:cx3="http://schemas.microsoft.com/office/drawing/2016/5/9/chartex" xmlns:cx4="http://schemas.microsoft.com/office/drawing/2016/5/10/chartex" xmlns:cx5="http://schemas.microsoft.com/office/drawing/2016/5/11/chartex" xmlns:cx6="http://schemas.microsoft.com/office/drawing/2016/5/12/chartex" xmlns:cx7="http://schemas.microsoft.com/office/drawing/2016/5/13/chartex" xmlns:cx8="http://schemas.microsoft.com/office/drawing/2016/5/14/chartex" xmlns:mc="http://schemas.openxmlformats.org/markup-compatibility/2006" xmlns:aink="http://schemas.microsoft.com/office/drawing/2016/ink" xmlns:am3d="http://schemas.microsoft.com/office/drawing/2017/model3d" xmlns:o="urn:schemas-microsoft-com:office:office" xmlns:r="http://schemas.openxmlformats.org/officeDocument/2006/relationships" xmlns:m="http://schemas.openxmlformats.org/officeDocument/2006/math" xmlns:v="urn:schemas-microsoft-com:vml" xmlns:wp14="http://schemas.microsoft.com/office/word/2010/wordprocessingDrawing" xmlns:wp="http://schemas.openxmlformats.org/drawingml/2006/wordprocessingDrawing" xmlns:w10="urn:schemas-microsoft-com:office:word" xmlns:w="http://schemas.openxmlformats.org/wordprocessingml/2006/main" xmlns:w14="http://schemas.microsoft.com/office/word/2010/wordml" xmlns:w15="http://schemas.microsoft.com/office/word/2012/wordml" xmlns:w16cex="http://schemas.microsoft.com/office/word/2018/wordml/cex" xmlns:w16cid="http://schemas.microsoft.com/office/word/2016/wordml/cid" xmlns:w16="http://schemas.microsoft.com/office/word/2018/wordml" xmlns:w16sdtdh="http://schemas.microsoft.com/office/word/2020/wordml/sdtdatahash" xmlns:w16se="http://schemas.microsoft.com/office/word/2015/wordml/symex" xmlns:wpg="http://schemas.microsoft.com/office/word/2010/wordprocessingGroup" xmlns:wpi="http://schemas.microsoft.com/office/word/2010/wordprocessingInk" xmlns:wne="http://schemas.microsoft.com/office/word/2006/wordml" xmlns:wps="http://schemas.microsoft.com/office/word/2010/wordprocessingShape" mc:Ignorable="w14 w15 w16se w16cid w16 w16cex w16sdtdh wp14">
   <w:body>
     <w:p>
       <w:pPr>
@@ -463,15 +463,23 @@
       </w:r>
     </w:p>
     <w:p>
+      <w:pPr>
+        <w:rPr>
+          <w:b/>
+          <w:bCs/>
+        </w:rPr>
+      </w:pPr>
+    </w:p>
+    <w:p>
       <w:r>
         <w:rPr>
           <w:noProof/>
         </w:rPr>
         <w:drawing>
-          <wp:inline distT="0" distB="0" distL="0" distR="0" wp14:anchorId="5F23D979" wp14:editId="7962CB66">
-            <wp:extent cx="5612130" cy="6031230"/>
-            <wp:effectExtent l="0" t="0" r="7620" b="7620"/>
-            <wp:docPr id="895250996" name="Imagen 1" descr="Diagrama"/>
+          <wp:inline distT="0" distB="0" distL="0" distR="0" wp14:anchorId="6A8404AC" wp14:editId="7834F9F5">
+            <wp:extent cx="5612130" cy="6096000"/>
+            <wp:effectExtent l="0" t="0" r="7620" b="0"/>
+            <wp:docPr id="1" name="Imagen 1"/>
             <wp:cNvGraphicFramePr>
               <a:graphicFrameLocks xmlns:a="http://schemas.openxmlformats.org/drawingml/2006/main" noChangeAspect="1"/>
             </wp:cNvGraphicFramePr>
@@ -479,8 +487,10 @@
               <a:graphicData uri="http://schemas.openxmlformats.org/drawingml/2006/picture">
                 <pic:pic xmlns:pic="http://schemas.openxmlformats.org/drawingml/2006/picture">
                   <pic:nvPicPr>
-                    <pic:cNvPr id="895250996" name="Imagen 1" descr="Diagrama"/>
-                    <pic:cNvPicPr/>
+                    <pic:cNvPr id="0" name="Picture 1"/>
+                    <pic:cNvPicPr>
+                      <a:picLocks noChangeAspect="1" noChangeArrowheads="1"/>
+                    </pic:cNvPicPr>
                   </pic:nvPicPr>
                   <pic:blipFill>
                     <a:blip r:embed="rId4">
@@ -490,18 +500,23 @@
                         </a:ext>
                       </a:extLst>
                     </a:blip>
+                    <a:srcRect/>
                     <a:stretch>
                       <a:fillRect/>
                     </a:stretch>
                   </pic:blipFill>
-                  <pic:spPr>
+                  <pic:spPr bwMode="auto">
                     <a:xfrm>
                       <a:off x="0" y="0"/>
-                      <a:ext cx="5612130" cy="6031230"/>
+                      <a:ext cx="5612130" cy="6096000"/>
                     </a:xfrm>
                     <a:prstGeom prst="rect">
                       <a:avLst/>
                     </a:prstGeom>
+                    <a:noFill/>
+                    <a:ln>
+                      <a:noFill/>
+                    </a:ln>
                   </pic:spPr>
                 </pic:pic>
               </a:graphicData>
@@ -510,6 +525,252 @@
         </w:drawing>
       </w:r>
     </w:p>
+    <w:p>
+      <w:pPr>
+        <w:rPr>
+          <w:lang w:val="es-ES"/>
+        </w:rPr>
+      </w:pPr>
+    </w:p>
+    <w:p>
+      <w:pPr>
+        <w:rPr>
+          <w:lang w:val="es-ES"/>
+        </w:rPr>
+      </w:pPr>
+    </w:p>
+    <w:p>
+      <w:pPr>
+        <w:rPr>
+          <w:lang w:val="es-ES"/>
+        </w:rPr>
+      </w:pPr>
+    </w:p>
+    <w:p>
+      <w:pPr>
+        <w:rPr>
+          <w:lang w:val="es-ES"/>
+        </w:rPr>
+      </w:pPr>
+    </w:p>
+    <w:p>
+      <w:pPr>
+        <w:rPr>
+          <w:lang w:val="es-ES"/>
+        </w:rPr>
+      </w:pPr>
+    </w:p>
+    <w:p>
+      <w:pPr>
+        <w:rPr>
+          <w:b/>
+          <w:bCs/>
+        </w:rPr>
+      </w:pPr>
+    </w:p>
+    <w:p>
+      <w:pPr>
+        <w:rPr>
+          <w:b/>
+          <w:bCs/>
+        </w:rPr>
+      </w:pPr>
+      <w:r>
+        <w:rPr>
+          <w:b/>
+          <w:bCs/>
+        </w:rPr>
+        <w:t xml:space="preserve">registro e historial de </w:t>
+      </w:r>
+      <w:r>
+        <w:rPr>
+          <w:b/>
+          <w:bCs/>
+        </w:rPr>
+        <w:t>una estación de servicio</w:t>
+      </w:r>
+      <w:r>
+        <w:rPr>
+          <w:b/>
+          <w:bCs/>
+        </w:rPr>
+        <w:t>:</w:t>
+      </w:r>
+    </w:p>
+    <w:p>
+      <w:r>
+        <w:t xml:space="preserve">consideramos usar archivos </w:t>
+      </w:r>
+      <w:r>
+        <w:t>(</w:t>
+      </w:r>
+      <w:r>
+        <w:t>.</w:t>
+      </w:r>
+      <w:proofErr w:type="spellStart"/>
+      <w:r>
+        <w:t>txt</w:t>
+      </w:r>
+      <w:proofErr w:type="spellEnd"/>
+      <w:r>
+        <w:t>)</w:t>
+      </w:r>
+      <w:r>
+        <w:t xml:space="preserve"> para manejar y registrar información </w:t>
+      </w:r>
+      <w:r>
+        <w:t>local y global de las estaciones de servicios, como lo es las ventas, el historial independiente de las operaciones de cada surtidor y la disponibilidad de un tanque en su categoría.</w:t>
+      </w:r>
+    </w:p>
+    <w:p>
+      <w:pPr>
+        <w:rPr>
+          <w:b/>
+          <w:bCs/>
+        </w:rPr>
+      </w:pPr>
+      <w:r>
+        <w:rPr>
+          <w:b/>
+          <w:bCs/>
+        </w:rPr>
+        <w:t>Precio</w:t>
+      </w:r>
+      <w:r>
+        <w:rPr>
+          <w:b/>
+          <w:bCs/>
+        </w:rPr>
+        <w:t>s</w:t>
+      </w:r>
+      <w:r>
+        <w:rPr>
+          <w:b/>
+          <w:bCs/>
+        </w:rPr>
+        <w:t xml:space="preserve"> </w:t>
+      </w:r>
+      <w:r>
+        <w:rPr>
+          <w:b/>
+          <w:bCs/>
+        </w:rPr>
+        <w:t xml:space="preserve">de </w:t>
+      </w:r>
+      <w:r>
+        <w:rPr>
+          <w:b/>
+          <w:bCs/>
+        </w:rPr>
+        <w:t xml:space="preserve">combustible </w:t>
+      </w:r>
+      <w:r>
+        <w:rPr>
+          <w:b/>
+          <w:bCs/>
+        </w:rPr>
+        <w:t xml:space="preserve">por </w:t>
+      </w:r>
+      <w:r>
+        <w:rPr>
+          <w:b/>
+          <w:bCs/>
+        </w:rPr>
+        <w:t>región</w:t>
+      </w:r>
+    </w:p>
+    <w:p>
+      <w:r>
+        <w:t>La diferencia de precios por región tendrá las siguientes propiedades</w:t>
+      </w:r>
+      <w:r>
+        <w:t>;</w:t>
+      </w:r>
+      <w:r>
+        <w:t xml:space="preserve"> el precio fijado para las estaciones de servicio en el área centro será considera</w:t>
+      </w:r>
+      <w:r>
+        <w:t>do</w:t>
+      </w:r>
+      <w:r>
+        <w:t xml:space="preserve"> el pilar para determinar los precios del área norte y sur. Por lo cual planteamos que el precio para el área norte será 10% mayor a la del área centro y para el área sur será 10% menor a la del área centro. (solo necesitaremos fijar el precio del área centro)</w:t>
+      </w:r>
+    </w:p>
+    <w:p>
+      <w:pPr>
+        <w:rPr>
+          <w:b/>
+          <w:bCs/>
+        </w:rPr>
+      </w:pPr>
+      <w:r>
+        <w:rPr>
+          <w:b/>
+          <w:bCs/>
+        </w:rPr>
+        <w:t>disponibilidad de combustible categoría</w:t>
+      </w:r>
+      <w:r>
+        <w:rPr>
+          <w:b/>
+          <w:bCs/>
+        </w:rPr>
+        <w:t xml:space="preserve"> y combustible menor al solicitado</w:t>
+      </w:r>
+    </w:p>
+    <w:p>
+      <w:r>
+        <w:t>en base a una venta se hará descuento a la cantidad disponible en el tanque a su categoría al disponer de menor cantidad a la requerida por un cliente se venderá y cobrará esa cantidad. Para el próximo cliente se hará venta normal con la disponibilidad máxima de combustible de la categoría de ese tanque (dado que no se menciona la cantidad de llenado y el momento de llenado)</w:t>
+      </w:r>
+    </w:p>
+    <w:p>
+      <w:pPr>
+        <w:rPr>
+          <w:b/>
+          <w:bCs/>
+        </w:rPr>
+      </w:pPr>
+      <w:r>
+        <w:rPr>
+          <w:b/>
+          <w:bCs/>
+        </w:rPr>
+        <w:t>verificación de fugas</w:t>
+      </w:r>
+    </w:p>
+    <w:p>
+      <w:r>
+        <w:t>dado que se nos especifica que será considerado fuga siempre y cuando la venta y la capacidad del tanque corresponda a menos de 95%.</w:t>
+      </w:r>
+      <w:r>
+        <w:t xml:space="preserve"> Haremos esta comparación </w:t>
+      </w:r>
+      <w:r>
+        <w:t>cad</w:t>
+      </w:r>
+      <w:r>
+        <w:t>a</w:t>
+      </w:r>
+      <w:r>
+        <w:t xml:space="preserve"> vez que el tanque es vaciado</w:t>
+      </w:r>
+      <w:r>
+        <w:t>.</w:t>
+      </w:r>
+      <w:r>
+        <w:t xml:space="preserve"> entonces debemos comparar esta relación </w:t>
+      </w:r>
+      <w:r>
+        <w:t xml:space="preserve">de capacidad y venta </w:t>
+      </w:r>
+      <w:r>
+        <w:t>con una franja de diferencia del 5% respecto al precio fijado por su región.</w:t>
+      </w:r>
+      <w:r>
+        <w:t xml:space="preserve"> </w:t>
+      </w:r>
+    </w:p>
+    <w:p/>
     <w:p>
       <w:pPr>
         <w:rPr>
@@ -528,7 +789,7 @@
 </file>
 
 <file path=word/styles.xml><?xml version="1.0" encoding="utf-8"?>
-<w:styles xmlns:mc="http://schemas.openxmlformats.org/markup-compatibility/2006" xmlns:r="http://schemas.openxmlformats.org/officeDocument/2006/relationships" xmlns:w="http://schemas.openxmlformats.org/wordprocessingml/2006/main" xmlns:w14="http://schemas.microsoft.com/office/word/2010/wordml" xmlns:w15="http://schemas.microsoft.com/office/word/2012/wordml" xmlns:w16cex="http://schemas.microsoft.com/office/word/2018/wordml/cex" xmlns:w16cid="http://schemas.microsoft.com/office/word/2016/wordml/cid" xmlns:w16="http://schemas.microsoft.com/office/word/2018/wordml" xmlns:w16du="http://schemas.microsoft.com/office/word/2023/wordml/word16du" xmlns:w16sdtdh="http://schemas.microsoft.com/office/word/2020/wordml/sdtdatahash" xmlns:w16se="http://schemas.microsoft.com/office/word/2015/wordml/symex" mc:Ignorable="w14 w15 w16se w16cid w16 w16cex w16sdtdh w16du">
+<w:styles xmlns:mc="http://schemas.openxmlformats.org/markup-compatibility/2006" xmlns:r="http://schemas.openxmlformats.org/officeDocument/2006/relationships" xmlns:w="http://schemas.openxmlformats.org/wordprocessingml/2006/main" xmlns:w14="http://schemas.microsoft.com/office/word/2010/wordml" xmlns:w15="http://schemas.microsoft.com/office/word/2012/wordml" xmlns:w16cex="http://schemas.microsoft.com/office/word/2018/wordml/cex" xmlns:w16cid="http://schemas.microsoft.com/office/word/2016/wordml/cid" xmlns:w16="http://schemas.microsoft.com/office/word/2018/wordml" xmlns:w16sdtdh="http://schemas.microsoft.com/office/word/2020/wordml/sdtdatahash" xmlns:w16se="http://schemas.microsoft.com/office/word/2015/wordml/symex" mc:Ignorable="w14 w15 w16se w16cid w16 w16cex w16sdtdh">
   <w:docDefaults>
     <w:rPrDefault>
       <w:rPr>
@@ -929,6 +1190,7 @@
   <w:style w:type="character" w:default="1" w:styleId="Fuentedeprrafopredeter">
     <w:name w:val="Default Paragraph Font"/>
     <w:uiPriority w:val="1"/>
+    <w:semiHidden/>
     <w:unhideWhenUsed/>
   </w:style>
   <w:style w:type="table" w:default="1" w:styleId="Tablanormal">

</xml_diff>